<commit_message>
Some documentation mistakes changes
</commit_message>
<xml_diff>
--- a/архитектура.docx
+++ b/архитектура.docx
@@ -48,7 +48,7 @@
                     <pic:cNvPicPr/>
                   </pic:nvPicPr>
                   <pic:blipFill>
-                    <a:blip r:embed="rId5"/>
+                    <a:blip r:embed="rId6"/>
                     <a:stretch>
                       <a:fillRect/>
                     </a:stretch>
@@ -151,10 +151,10 @@
                   <v:path o:extrusionok="f" gradientshapeok="t" o:connecttype="rect"/>
                   <o:lock v:ext="edit" aspectratio="t"/>
                 </v:shapetype>
-                <v:shape id="_x0000_i1025" type="#_x0000_t75" style="width:93pt;height:34.2pt" o:ole="">
-                  <v:imagedata r:id="rId6" o:title=""/>
+                <v:shape id="_x0000_i1025" type="#_x0000_t75" style="width:96pt;height:36pt" o:ole="">
+                  <v:imagedata r:id="rId7" o:title=""/>
                 </v:shape>
-                <o:OLEObject Type="Embed" ProgID="Equation.DSMT4" ShapeID="_x0000_i1025" DrawAspect="Content" ObjectID="_1619881297" r:id="rId7"/>
+                <o:OLEObject Type="Embed" ProgID="Equation.DSMT4" ShapeID="_x0000_i1025" DrawAspect="Content" ObjectID="_1619881968" r:id="rId8"/>
               </w:object>
             </w:r>
             <w:r>
@@ -192,10 +192,10 @@
           <w:position w:val="-12"/>
         </w:rPr>
         <w:object w:dxaOrig="260" w:dyaOrig="360">
-          <v:shape id="_x0000_i1026" type="#_x0000_t75" style="width:13.2pt;height:18pt" o:ole="">
-            <v:imagedata r:id="rId8" o:title=""/>
+          <v:shape id="_x0000_i1026" type="#_x0000_t75" style="width:12pt;height:18pt" o:ole="">
+            <v:imagedata r:id="rId9" o:title=""/>
           </v:shape>
-          <o:OLEObject Type="Embed" ProgID="Equation.DSMT4" ShapeID="_x0000_i1026" DrawAspect="Content" ObjectID="_1619881298" r:id="rId9"/>
+          <o:OLEObject Type="Embed" ProgID="Equation.DSMT4" ShapeID="_x0000_i1026" DrawAspect="Content" ObjectID="_1619881969" r:id="rId10"/>
         </w:object>
       </w:r>
       <w:r>
@@ -210,10 +210,10 @@
           <w:position w:val="-12"/>
         </w:rPr>
         <w:object w:dxaOrig="300" w:dyaOrig="360">
-          <v:shape id="_x0000_i1027" type="#_x0000_t75" style="width:15pt;height:18pt" o:ole="">
-            <v:imagedata r:id="rId10" o:title=""/>
+          <v:shape id="_x0000_i1027" type="#_x0000_t75" style="width:18pt;height:18pt" o:ole="">
+            <v:imagedata r:id="rId11" o:title=""/>
           </v:shape>
-          <o:OLEObject Type="Embed" ProgID="Equation.DSMT4" ShapeID="_x0000_i1027" DrawAspect="Content" ObjectID="_1619881299" r:id="rId11"/>
+          <o:OLEObject Type="Embed" ProgID="Equation.DSMT4" ShapeID="_x0000_i1027" DrawAspect="Content" ObjectID="_1619881970" r:id="rId12"/>
         </w:object>
       </w:r>
       <w:r>
@@ -224,10 +224,10 @@
           <w:position w:val="-12"/>
         </w:rPr>
         <w:object w:dxaOrig="460" w:dyaOrig="360">
-          <v:shape id="_x0000_i1028" type="#_x0000_t75" style="width:22.8pt;height:18pt" o:ole="">
-            <v:imagedata r:id="rId12" o:title=""/>
+          <v:shape id="_x0000_i1028" type="#_x0000_t75" style="width:24pt;height:18pt" o:ole="">
+            <v:imagedata r:id="rId13" o:title=""/>
           </v:shape>
-          <o:OLEObject Type="Embed" ProgID="Equation.DSMT4" ShapeID="_x0000_i1028" DrawAspect="Content" ObjectID="_1619881300" r:id="rId13"/>
+          <o:OLEObject Type="Embed" ProgID="Equation.DSMT4" ShapeID="_x0000_i1028" DrawAspect="Content" ObjectID="_1619881971" r:id="rId14"/>
         </w:object>
       </w:r>
       <w:r>
@@ -271,10 +271,10 @@
                 <w:position w:val="-4"/>
               </w:rPr>
               <w:object w:dxaOrig="180" w:dyaOrig="279">
-                <v:shape id="_x0000_i1029" type="#_x0000_t75" style="width:9pt;height:13.8pt" o:ole="">
-                  <v:imagedata r:id="rId14" o:title=""/>
+                <v:shape id="_x0000_i1029" type="#_x0000_t75" style="width:12pt;height:12pt" o:ole="">
+                  <v:imagedata r:id="rId15" o:title=""/>
                 </v:shape>
-                <o:OLEObject Type="Embed" ProgID="Equation.DSMT4" ShapeID="_x0000_i1029" DrawAspect="Content" ObjectID="_1619881301" r:id="rId15"/>
+                <o:OLEObject Type="Embed" ProgID="Equation.DSMT4" ShapeID="_x0000_i1029" DrawAspect="Content" ObjectID="_1619881972" r:id="rId16"/>
               </w:object>
             </w:r>
             <w:r>
@@ -282,10 +282,10 @@
                 <w:position w:val="-30"/>
               </w:rPr>
               <w:object w:dxaOrig="2060" w:dyaOrig="720">
-                <v:shape id="_x0000_i1030" type="#_x0000_t75" style="width:103.2pt;height:36pt" o:ole="">
-                  <v:imagedata r:id="rId16" o:title=""/>
+                <v:shape id="_x0000_i1030" type="#_x0000_t75" style="width:102pt;height:36pt" o:ole="">
+                  <v:imagedata r:id="rId17" o:title=""/>
                 </v:shape>
-                <o:OLEObject Type="Embed" ProgID="Equation.DSMT4" ShapeID="_x0000_i1030" DrawAspect="Content" ObjectID="_1619881302" r:id="rId17"/>
+                <o:OLEObject Type="Embed" ProgID="Equation.DSMT4" ShapeID="_x0000_i1030" DrawAspect="Content" ObjectID="_1619881973" r:id="rId18"/>
               </w:object>
             </w:r>
             <w:r>
@@ -335,10 +335,10 @@
                 <w:position w:val="-32"/>
               </w:rPr>
               <w:object w:dxaOrig="1740" w:dyaOrig="700">
-                <v:shape id="_x0000_i1031" type="#_x0000_t75" style="width:87pt;height:34.8pt" o:ole="">
-                  <v:imagedata r:id="rId18" o:title=""/>
+                <v:shape id="_x0000_i1031" type="#_x0000_t75" style="width:90pt;height:36pt" o:ole="">
+                  <v:imagedata r:id="rId19" o:title=""/>
                 </v:shape>
-                <o:OLEObject Type="Embed" ProgID="Equation.DSMT4" ShapeID="_x0000_i1031" DrawAspect="Content" ObjectID="_1619881303" r:id="rId19"/>
+                <o:OLEObject Type="Embed" ProgID="Equation.DSMT4" ShapeID="_x0000_i1031" DrawAspect="Content" ObjectID="_1619881974" r:id="rId20"/>
               </w:object>
             </w:r>
             <w:r>
@@ -388,10 +388,10 @@
                 <w:position w:val="-30"/>
               </w:rPr>
               <w:object w:dxaOrig="1500" w:dyaOrig="680">
-                <v:shape id="_x0000_i1032" type="#_x0000_t75" style="width:75pt;height:34.2pt" o:ole="">
-                  <v:imagedata r:id="rId20" o:title=""/>
+                <v:shape id="_x0000_i1032" type="#_x0000_t75" style="width:78pt;height:36pt" o:ole="">
+                  <v:imagedata r:id="rId21" o:title=""/>
                 </v:shape>
-                <o:OLEObject Type="Embed" ProgID="Equation.DSMT4" ShapeID="_x0000_i1032" DrawAspect="Content" ObjectID="_1619881304" r:id="rId21"/>
+                <o:OLEObject Type="Embed" ProgID="Equation.DSMT4" ShapeID="_x0000_i1032" DrawAspect="Content" ObjectID="_1619881975" r:id="rId22"/>
               </w:object>
             </w:r>
             <w:r>
@@ -467,10 +467,10 @@
                 <w:position w:val="-30"/>
               </w:rPr>
               <w:object w:dxaOrig="2000" w:dyaOrig="720">
-                <v:shape id="_x0000_i1033" type="#_x0000_t75" style="width:100.2pt;height:36pt" o:ole="">
-                  <v:imagedata r:id="rId22" o:title=""/>
+                <v:shape id="_x0000_i1033" type="#_x0000_t75" style="width:102pt;height:36pt" o:ole="">
+                  <v:imagedata r:id="rId23" o:title=""/>
                 </v:shape>
-                <o:OLEObject Type="Embed" ProgID="Equation.DSMT4" ShapeID="_x0000_i1033" DrawAspect="Content" ObjectID="_1619881305" r:id="rId23"/>
+                <o:OLEObject Type="Embed" ProgID="Equation.DSMT4" ShapeID="_x0000_i1033" DrawAspect="Content" ObjectID="_1619881976" r:id="rId24"/>
               </w:object>
             </w:r>
             <w:r>
@@ -549,10 +549,10 @@
                 <w:position w:val="-36"/>
               </w:rPr>
               <w:object w:dxaOrig="4959" w:dyaOrig="840">
-                <v:shape id="_x0000_i1034" type="#_x0000_t75" style="width:247.8pt;height:42pt" o:ole="">
-                  <v:imagedata r:id="rId24" o:title=""/>
+                <v:shape id="_x0000_i1034" type="#_x0000_t75" style="width:246pt;height:42pt" o:ole="">
+                  <v:imagedata r:id="rId25" o:title=""/>
                 </v:shape>
-                <o:OLEObject Type="Embed" ProgID="Equation.DSMT4" ShapeID="_x0000_i1034" DrawAspect="Content" ObjectID="_1619881306" r:id="rId25"/>
+                <o:OLEObject Type="Embed" ProgID="Equation.DSMT4" ShapeID="_x0000_i1034" DrawAspect="Content" ObjectID="_1619881977" r:id="rId26"/>
               </w:object>
             </w:r>
             <w:r>
@@ -590,10 +590,10 @@
           <w:position w:val="-12"/>
         </w:rPr>
         <w:object w:dxaOrig="220" w:dyaOrig="360">
-          <v:shape id="_x0000_i1035" type="#_x0000_t75" style="width:10.8pt;height:18pt" o:ole="">
-            <v:imagedata r:id="rId26" o:title=""/>
+          <v:shape id="_x0000_i1035" type="#_x0000_t75" style="width:12pt;height:18pt" o:ole="">
+            <v:imagedata r:id="rId27" o:title=""/>
           </v:shape>
-          <o:OLEObject Type="Embed" ProgID="Equation.DSMT4" ShapeID="_x0000_i1035" DrawAspect="Content" ObjectID="_1619881307" r:id="rId27"/>
+          <o:OLEObject Type="Embed" ProgID="Equation.DSMT4" ShapeID="_x0000_i1035" DrawAspect="Content" ObjectID="_1619881978" r:id="rId28"/>
         </w:object>
       </w:r>
       <w:r>
@@ -609,10 +609,10 @@
           <w:position w:val="-12"/>
         </w:rPr>
         <w:object w:dxaOrig="260" w:dyaOrig="360">
-          <v:shape id="_x0000_i1036" type="#_x0000_t75" style="width:13.2pt;height:18pt" o:ole="">
-            <v:imagedata r:id="rId28" o:title=""/>
+          <v:shape id="_x0000_i1036" type="#_x0000_t75" style="width:12pt;height:18pt" o:ole="">
+            <v:imagedata r:id="rId29" o:title=""/>
           </v:shape>
-          <o:OLEObject Type="Embed" ProgID="Equation.DSMT4" ShapeID="_x0000_i1036" DrawAspect="Content" ObjectID="_1619881308" r:id="rId29"/>
+          <o:OLEObject Type="Embed" ProgID="Equation.DSMT4" ShapeID="_x0000_i1036" DrawAspect="Content" ObjectID="_1619881979" r:id="rId30"/>
         </w:object>
       </w:r>
       <w:r>
@@ -672,10 +672,10 @@
                 <w:position w:val="-30"/>
               </w:rPr>
               <w:object w:dxaOrig="1620" w:dyaOrig="680">
-                <v:shape id="_x0000_i1037" type="#_x0000_t75" style="width:81pt;height:34.2pt" o:ole="">
-                  <v:imagedata r:id="rId30" o:title=""/>
+                <v:shape id="_x0000_i1037" type="#_x0000_t75" style="width:84pt;height:36pt" o:ole="">
+                  <v:imagedata r:id="rId31" o:title=""/>
                 </v:shape>
-                <o:OLEObject Type="Embed" ProgID="Equation.DSMT4" ShapeID="_x0000_i1037" DrawAspect="Content" ObjectID="_1619881309" r:id="rId31"/>
+                <o:OLEObject Type="Embed" ProgID="Equation.DSMT4" ShapeID="_x0000_i1037" DrawAspect="Content" ObjectID="_1619881980" r:id="rId32"/>
               </w:object>
             </w:r>
             <w:r>
@@ -1118,21 +1118,22 @@
             <w:pPr>
               <w:spacing w:before="0" w:after="0"/>
               <w:jc w:val="center"/>
-            </w:pPr>
-            <w:proofErr w:type="spellStart"/>
-            <w:r>
-              <w:rPr>
-                <w:lang w:val="en-US"/>
-              </w:rPr>
-              <w:t>resistanc</w:t>
-            </w:r>
-            <w:r>
-              <w:rPr>
-                <w:lang w:val="en-US"/>
-              </w:rPr>
-              <w:t>eFactor</w:t>
-            </w:r>
-            <w:proofErr w:type="spellEnd"/>
+              <w:rPr>
+                <w:lang w:val="en-US"/>
+              </w:rPr>
+            </w:pPr>
+            <w:r>
+              <w:rPr>
+                <w:lang w:val="en-US"/>
+              </w:rPr>
+              <w:t>accuracy</w:t>
+            </w:r>
+            <w:r>
+              <w:rPr>
+                <w:lang w:val="en-US"/>
+              </w:rPr>
+              <w:t>R1</w:t>
+            </w:r>
           </w:p>
         </w:tc>
         <w:tc>
@@ -1144,22 +1145,8 @@
               <w:spacing w:before="0" w:after="0"/>
               <w:jc w:val="left"/>
             </w:pPr>
-            <w:proofErr w:type="spellStart"/>
-            <w:r>
-              <w:rPr>
-                <w:lang w:val="en-US"/>
-              </w:rPr>
-              <w:t>Степень</w:t>
-            </w:r>
-            <w:proofErr w:type="spellEnd"/>
-            <w:r>
-              <w:rPr>
-                <w:lang w:val="en-US"/>
-              </w:rPr>
-              <w:t xml:space="preserve"> </w:t>
-            </w:r>
-            <w:r>
-              <w:t xml:space="preserve">сопротивления </w:t>
+            <w:r>
+              <w:t>Точность первого резистора</w:t>
             </w:r>
           </w:p>
         </w:tc>
@@ -1179,7 +1166,7 @@
               <w:rPr>
                 <w:lang w:val="en-US"/>
               </w:rPr>
-              <w:t>-</w:t>
+              <w:t>1%</w:t>
             </w:r>
           </w:p>
         </w:tc>
@@ -1210,7 +1197,7 @@
               <w:rPr>
                 <w:lang w:val="en-US"/>
               </w:rPr>
-              <w:t>R1</w:t>
+              <w:t>R2</w:t>
             </w:r>
           </w:p>
         </w:tc>
@@ -1224,7 +1211,7 @@
               <w:jc w:val="left"/>
             </w:pPr>
             <w:r>
-              <w:t>Точность первого резистора</w:t>
+              <w:t>Точность второго резистора</w:t>
             </w:r>
           </w:p>
         </w:tc>
@@ -1236,129 +1223,9 @@
             <w:pPr>
               <w:spacing w:before="0" w:after="0"/>
               <w:jc w:val="center"/>
-              <w:rPr>
-                <w:lang w:val="en-US"/>
-              </w:rPr>
-            </w:pPr>
-            <w:r>
-              <w:rPr>
-                <w:lang w:val="en-US"/>
-              </w:rPr>
+            </w:pPr>
+            <w:r>
               <w:t>1%</w:t>
-            </w:r>
-          </w:p>
-        </w:tc>
-      </w:tr>
-      <w:tr>
-        <w:trPr>
-          <w:jc w:val="center"/>
-        </w:trPr>
-        <w:tc>
-          <w:tcPr>
-            <w:tcW w:w="2192" w:type="dxa"/>
-          </w:tcPr>
-          <w:p>
-            <w:pPr>
-              <w:spacing w:before="0" w:after="0"/>
-              <w:jc w:val="center"/>
-              <w:rPr>
-                <w:lang w:val="en-US"/>
-              </w:rPr>
-            </w:pPr>
-            <w:r>
-              <w:rPr>
-                <w:lang w:val="en-US"/>
-              </w:rPr>
-              <w:t>accuracy</w:t>
-            </w:r>
-            <w:r>
-              <w:rPr>
-                <w:lang w:val="en-US"/>
-              </w:rPr>
-              <w:t>R2</w:t>
-            </w:r>
-          </w:p>
-        </w:tc>
-        <w:tc>
-          <w:tcPr>
-            <w:tcW w:w="6313" w:type="dxa"/>
-          </w:tcPr>
-          <w:p>
-            <w:pPr>
-              <w:spacing w:before="0" w:after="0"/>
-              <w:jc w:val="left"/>
-            </w:pPr>
-            <w:r>
-              <w:t>Точность второго резистора</w:t>
-            </w:r>
-          </w:p>
-        </w:tc>
-        <w:tc>
-          <w:tcPr>
-            <w:tcW w:w="1951" w:type="dxa"/>
-          </w:tcPr>
-          <w:p>
-            <w:pPr>
-              <w:spacing w:before="0" w:after="0"/>
-              <w:jc w:val="center"/>
-            </w:pPr>
-            <w:r>
-              <w:t>1%</w:t>
-            </w:r>
-          </w:p>
-        </w:tc>
-      </w:tr>
-      <w:tr>
-        <w:trPr>
-          <w:jc w:val="center"/>
-        </w:trPr>
-        <w:tc>
-          <w:tcPr>
-            <w:tcW w:w="2192" w:type="dxa"/>
-          </w:tcPr>
-          <w:p>
-            <w:pPr>
-              <w:spacing w:before="0" w:after="0"/>
-              <w:jc w:val="center"/>
-              <w:rPr>
-                <w:lang w:val="en-US"/>
-              </w:rPr>
-            </w:pPr>
-            <w:proofErr w:type="spellStart"/>
-            <w:r>
-              <w:rPr>
-                <w:lang w:val="en-US"/>
-              </w:rPr>
-              <w:t>outputError</w:t>
-            </w:r>
-            <w:proofErr w:type="spellEnd"/>
-          </w:p>
-        </w:tc>
-        <w:tc>
-          <w:tcPr>
-            <w:tcW w:w="6313" w:type="dxa"/>
-          </w:tcPr>
-          <w:p>
-            <w:pPr>
-              <w:spacing w:before="0" w:after="0"/>
-              <w:jc w:val="left"/>
-            </w:pPr>
-            <w:r>
-              <w:t xml:space="preserve">Выходная ошибка </w:t>
-            </w:r>
-          </w:p>
-        </w:tc>
-        <w:tc>
-          <w:tcPr>
-            <w:tcW w:w="1951" w:type="dxa"/>
-          </w:tcPr>
-          <w:p>
-            <w:pPr>
-              <w:spacing w:before="0" w:after="0"/>
-              <w:jc w:val="center"/>
-            </w:pPr>
-            <w:r>
-              <w:t>-</w:t>
             </w:r>
           </w:p>
         </w:tc>
@@ -1788,13 +1655,7 @@
         <w:spacing w:before="0" w:after="0"/>
       </w:pPr>
       <w:r>
-        <w:t>Первого сопротивления</w:t>
-      </w:r>
-      <w:r>
-        <w:t>, если введены оба напряжения и</w:t>
-      </w:r>
-      <w:r>
-        <w:t xml:space="preserve"> второе сопротивление;</w:t>
+        <w:t>Входного напряжения, если введено выходное и оба сопротивления;</w:t>
       </w:r>
     </w:p>
     <w:p>
@@ -1807,7 +1668,13 @@
         <w:spacing w:before="0" w:after="0"/>
       </w:pPr>
       <w:r>
-        <w:t>Второго сопротивления, если введены оба напряжения и первое сопротивление;</w:t>
+        <w:t>Первого сопротивления</w:t>
+      </w:r>
+      <w:r>
+        <w:t>, если введены оба напряжения и</w:t>
+      </w:r>
+      <w:r>
+        <w:t xml:space="preserve"> второе сопротивление;</w:t>
       </w:r>
     </w:p>
     <w:p>
@@ -1820,6 +1687,19 @@
         <w:spacing w:before="0" w:after="0"/>
       </w:pPr>
       <w:r>
+        <w:t>Второго сопротивления, если введены оба напряжения и первое сопротивление;</w:t>
+      </w:r>
+    </w:p>
+    <w:p>
+      <w:pPr>
+        <w:pStyle w:val="a4"/>
+        <w:numPr>
+          <w:ilvl w:val="1"/>
+          <w:numId w:val="4"/>
+        </w:numPr>
+        <w:spacing w:before="0" w:after="0"/>
+      </w:pPr>
+      <w:r>
         <w:t>Обоих сопротивлений, если указано оба напряжения.</w:t>
       </w:r>
     </w:p>
@@ -1868,10 +1748,28 @@
         <w:t>вычисляется требуемое значение сопротивления. После этого вычисляе</w:t>
       </w:r>
       <w:r>
-        <w:t>тся порядок требуемого значения. Далее</w:t>
-      </w:r>
-      <w:r>
-        <w:t xml:space="preserve"> подбираются два стандартных сопротивления максимально близкие у требуемому: больше и меньше требуемого значения. Для обоих сопротивлений выводятся получившиеся параметры делителей;</w:t>
+        <w:t>тся порядок требуемого значения.</w:t>
+      </w:r>
+      <w:r>
+        <w:t xml:space="preserve"> </w:t>
+      </w:r>
+      <w:r>
+        <w:t xml:space="preserve"> Далее</w:t>
+      </w:r>
+      <w:r>
+        <w:t xml:space="preserve"> подбираются два стандартных сопротивления максимально близкие у требуемому: больше и меньше требуемого значения.</w:t>
+      </w:r>
+      <w:r>
+        <w:t xml:space="preserve"> Если удается найти точное значение напряжения из ряда стандартных, то оно увеличивается на порядок вычисленный в начале функции и для нового набора параметров выводятся параметры делителя. Иначе д</w:t>
+      </w:r>
+      <w:r>
+        <w:t xml:space="preserve">ля обоих </w:t>
+      </w:r>
+      <w:r>
+        <w:t xml:space="preserve">наиболее близких </w:t>
+      </w:r>
+      <w:r>
+        <w:t>сопротивлений выводятся получившиеся параметры делителей;</w:t>
       </w:r>
     </w:p>
     <w:p>
@@ -1884,14 +1782,29 @@
         <w:spacing w:before="0" w:after="0"/>
       </w:pPr>
       <w:r>
+        <w:lastRenderedPageBreak/>
         <w:t>При вычислении параметров двух резисторов определяется</w:t>
       </w:r>
       <w:r>
-        <w:t xml:space="preserve"> коэффициент деления. После этого находится два набора сопротивлений позволяющий </w:t>
-      </w:r>
-      <w:r>
-        <w:lastRenderedPageBreak/>
-        <w:t>получить наиболее близкие коэффициенты деления больше и меньше требуемого. Для обоих делителей выводятся все параметры.</w:t>
+        <w:t xml:space="preserve"> коэффициент деления. После этого находится два набора сопротивлений позволяющий получить наиболее близкие коэффициенты деления</w:t>
+      </w:r>
+      <w:r>
+        <w:t>:</w:t>
+      </w:r>
+      <w:r>
+        <w:t xml:space="preserve"> больше и меньше требуемого. </w:t>
+      </w:r>
+      <w:r>
+        <w:t>Если удается найти точный коэффициент деления, для него выводятся параметры делителя. Иначе д</w:t>
+      </w:r>
+      <w:r>
+        <w:t xml:space="preserve">ля обоих </w:t>
+      </w:r>
+      <w:r>
+        <w:t xml:space="preserve">наиболее близких делителей </w:t>
+      </w:r>
+      <w:r>
+        <w:t>выводятся все параметры.</w:t>
       </w:r>
     </w:p>
     <w:p>
@@ -1904,7 +1817,24 @@
         <w:spacing w:before="0" w:after="0"/>
       </w:pPr>
       <w:r>
-        <w:t>Процедура нахождения сопротивлений заключается в последовательном переборе коэффициентов деления, для всех классических сопротивлений в интервале от 1 до 100Ом и выборе подходящих для за</w:t>
+        <w:t>Процедура нахождения сопротивлений заключается в последовательном переборе коэффиц</w:t>
+      </w:r>
+      <w:bookmarkStart w:id="0" w:name="_GoBack"/>
+      <w:bookmarkEnd w:id="0"/>
+      <w:r>
+        <w:t xml:space="preserve">иентов деления, для всех </w:t>
+      </w:r>
+      <w:r>
+        <w:t>стандартных</w:t>
+      </w:r>
+      <w:r>
+        <w:t xml:space="preserve"> сопротивлений в интервале от </w:t>
+      </w:r>
+      <w:r>
+        <w:t>0.</w:t>
+      </w:r>
+      <w:r>
+        <w:t>1 до 100Ом и выборе подходящих для за</w:t>
       </w:r>
       <w:r>
         <w:t xml:space="preserve">дачи. </w:t>
@@ -2212,40 +2142,28 @@
               <w:t>Вычисляет</w:t>
             </w:r>
             <w:r>
-              <w:rPr>
-                <w:lang w:val="en-US"/>
-              </w:rPr>
               <w:t xml:space="preserve"> </w:t>
             </w:r>
             <w:r>
               <w:t>значение</w:t>
             </w:r>
             <w:r>
-              <w:rPr>
-                <w:lang w:val="en-US"/>
-              </w:rPr>
               <w:t xml:space="preserve"> </w:t>
             </w:r>
             <w:r>
               <w:t>резистора</w:t>
             </w:r>
             <w:r>
-              <w:rPr>
-                <w:lang w:val="en-US"/>
-              </w:rPr>
               <w:t xml:space="preserve"> </w:t>
             </w:r>
             <w:r>
               <w:rPr>
                 <w:lang w:val="en-US"/>
               </w:rPr>
-              <w:t>R1</w:t>
-            </w:r>
-            <w:r>
-              <w:rPr>
-                <w:lang w:val="en-US"/>
-              </w:rPr>
-              <w:t xml:space="preserve">. </w:t>
+              <w:t>R</w:t>
+            </w:r>
+            <w:r>
+              <w:t xml:space="preserve">1. </w:t>
             </w:r>
             <w:r>
               <w:t xml:space="preserve">Если </w:t>
@@ -2442,10 +2360,7 @@
               <w:t xml:space="preserve"> </w:t>
             </w:r>
             <w:r>
-              <w:t>не стандартный номинал, вычисляет два наиболее близких номинала: больше и меньше требуемого. Для обоих случаев выводит все параметры делителя</w:t>
-            </w:r>
-            <w:r>
-              <w:t>.</w:t>
+              <w:t>не стандартный номинал, вычисляет два наиболее близких номинала: больше и меньше требуемого. Для обоих случаев выводит все параметры делителя.</w:t>
             </w:r>
           </w:p>
         </w:tc>
@@ -2659,28 +2574,6 @@
       <w:pPr>
         <w:spacing w:before="0" w:after="0"/>
       </w:pPr>
-    </w:p>
-    <w:p>
-      <w:pPr>
-        <w:spacing w:before="0" w:after="0"/>
-      </w:pPr>
-    </w:p>
-    <w:p>
-      <w:pPr>
-        <w:spacing w:before="0" w:after="0"/>
-      </w:pPr>
-    </w:p>
-    <w:p>
-      <w:pPr>
-        <w:spacing w:before="0" w:after="0"/>
-      </w:pPr>
-    </w:p>
-    <w:p>
-      <w:pPr>
-        <w:spacing w:before="0" w:after="0"/>
-      </w:pPr>
-      <w:bookmarkStart w:id="0" w:name="_GoBack"/>
-      <w:bookmarkEnd w:id="0"/>
     </w:p>
     <w:p>
       <w:pPr>
@@ -4572,4 +4465,16 @@
     </a:ext>
   </a:extLst>
 </a:theme>
+</file>
+
+<file path=customXml/item1.xml><?xml version="1.0" encoding="utf-8"?>
+<b:Sources xmlns:b="http://schemas.openxmlformats.org/officeDocument/2006/bibliography" xmlns="http://schemas.openxmlformats.org/officeDocument/2006/bibliography" SelectedStyle="\APASixthEditionOfficeOnline.xsl" StyleName="APA" Version="6"/>
+</file>
+
+<file path=customXml/itemProps1.xml><?xml version="1.0" encoding="utf-8"?>
+<ds:datastoreItem xmlns:ds="http://schemas.openxmlformats.org/officeDocument/2006/customXml" ds:itemID="{CBCBEC02-4A80-4E9C-9A82-B559B373DDDC}">
+  <ds:schemaRefs>
+    <ds:schemaRef ds:uri="http://schemas.openxmlformats.org/officeDocument/2006/bibliography"/>
+  </ds:schemaRefs>
+</ds:datastoreItem>
 </file>
</xml_diff>